<commit_message>
Fix: path uploads surat_izin, logic pengajuan izin, dan hapus file lama docx dihilangkan
</commit_message>
<xml_diff>
--- a/template.docx
+++ b/template.docx
@@ -217,7 +217,13 @@
         <w:t>Bermaksud [subjek] selama [hari] hari, terhitung mulai tanggal [</w:t>
       </w:r>
       <w:r>
-        <w:t>tangga_mulai</w:t>
+        <w:t>tangga</w:t>
+      </w:r>
+      <w:r>
+        <w:t>l</w:t>
+      </w:r>
+      <w:r>
+        <w:t>_mulai</w:t>
       </w:r>
       <w:r>
         <w:t>] sampai dengan tanggal [</w:t>

</xml_diff>